<commit_message>
Finish responsive web design
</commit_message>
<xml_diff>
--- a/Responsive Web Design Fundamentals/Responsive Web Design Fundamentals.docx
+++ b/Responsive Web Design Fundamentals/Responsive Web Design Fundamentals.docx
@@ -403,13 +403,8 @@
           <w:numId w:val="2"/>
         </w:numPr>
       </w:pPr>
-      <w:proofErr w:type="spellStart"/>
-      <w:r>
-        <w:t>Css</w:t>
-      </w:r>
-      <w:proofErr w:type="spellEnd"/>
-      <w:r>
-        <w:t xml:space="preserve"> pixels = dip</w:t>
+      <w:r>
+        <w:t>Css pixels = dip</w:t>
       </w:r>
     </w:p>
     <w:p>
@@ -691,13 +686,8 @@
           <w:numId w:val="2"/>
         </w:numPr>
       </w:pPr>
-      <w:proofErr w:type="spellStart"/>
-      <w:r>
-        <w:t>Css</w:t>
-      </w:r>
-      <w:proofErr w:type="spellEnd"/>
-      <w:r>
-        <w:t xml:space="preserve"> pixels = dip</w:t>
+      <w:r>
+        <w:t>Css pixels = dip</w:t>
       </w:r>
     </w:p>
     <w:p>
@@ -832,15 +822,7 @@
         </w:numPr>
       </w:pPr>
       <w:r>
-        <w:t>Device-</w:t>
-      </w:r>
-      <w:proofErr w:type="spellStart"/>
-      <w:r>
-        <w:t>wdith</w:t>
-      </w:r>
-      <w:proofErr w:type="spellEnd"/>
-      <w:r>
-        <w:t xml:space="preserve"> unit is dip</w:t>
+        <w:t>Device-wdith unit is dip</w:t>
       </w:r>
     </w:p>
     <w:p>
@@ -858,15 +840,7 @@
         <w:sym w:font="Wingdings" w:char="F0E8"/>
       </w:r>
       <w:r>
-        <w:t xml:space="preserve"> 1 </w:t>
-      </w:r>
-      <w:proofErr w:type="spellStart"/>
-      <w:r>
-        <w:t>css</w:t>
-      </w:r>
-      <w:proofErr w:type="spellEnd"/>
-      <w:r>
-        <w:t xml:space="preserve"> pixel = 1 dip </w:t>
+        <w:t xml:space="preserve"> 1 css pixel = 1 dip </w:t>
       </w:r>
     </w:p>
     <w:p>
@@ -1435,15 +1409,7 @@
         </w:numPr>
       </w:pPr>
       <w:r>
-        <w:t xml:space="preserve">Link: has more </w:t>
-      </w:r>
-      <w:proofErr w:type="spellStart"/>
-      <w:r>
-        <w:t>css</w:t>
-      </w:r>
-      <w:proofErr w:type="spellEnd"/>
-      <w:r>
-        <w:t xml:space="preserve"> file and more requests</w:t>
+        <w:t>Link: has more css file and more requests</w:t>
       </w:r>
     </w:p>
     <w:p>
@@ -2182,13 +2148,8 @@
         </w:numPr>
       </w:pPr>
       <w:r>
-        <w:t xml:space="preserve">It is important to specify both height and </w:t>
-      </w:r>
-      <w:proofErr w:type="spellStart"/>
-      <w:r>
-        <w:t>weigth</w:t>
-      </w:r>
-      <w:proofErr w:type="spellEnd"/>
+        <w:t>It is important to specify both height and weigth</w:t>
+      </w:r>
     </w:p>
     <w:p>
       <w:pPr>
@@ -2447,6 +2408,468 @@
           </wp:inline>
         </w:drawing>
       </w:r>
+    </w:p>
+    <w:p>
+      <w:pPr>
+        <w:pStyle w:val="ListParagraph"/>
+        <w:numPr>
+          <w:ilvl w:val="0"/>
+          <w:numId w:val="4"/>
+        </w:numPr>
+      </w:pPr>
+      <w:r>
+        <w:t>Off canvas:</w:t>
+      </w:r>
+    </w:p>
+    <w:p>
+      <w:pPr>
+        <w:pStyle w:val="ListParagraph"/>
+        <w:numPr>
+          <w:ilvl w:val="1"/>
+          <w:numId w:val="4"/>
+        </w:numPr>
+      </w:pPr>
+      <w:r>
+        <w:t>Place less important information off sceen</w:t>
+      </w:r>
+    </w:p>
+    <w:p>
+      <w:pPr>
+        <w:pStyle w:val="ListParagraph"/>
+        <w:numPr>
+          <w:ilvl w:val="1"/>
+          <w:numId w:val="4"/>
+        </w:numPr>
+      </w:pPr>
+      <w:r>
+        <w:rPr>
+          <w:noProof/>
+        </w:rPr>
+        <w:lastRenderedPageBreak/>
+        <w:drawing>
+          <wp:inline distT="0" distB="0" distL="0" distR="0" wp14:anchorId="4D0310B6" wp14:editId="379FB704">
+            <wp:extent cx="1971675" cy="914400"/>
+            <wp:effectExtent l="0" t="0" r="9525" b="0"/>
+            <wp:docPr id="33" name="Picture 33"/>
+            <wp:cNvGraphicFramePr>
+              <a:graphicFrameLocks xmlns:a="http://schemas.openxmlformats.org/drawingml/2006/main" noChangeAspect="1"/>
+            </wp:cNvGraphicFramePr>
+            <a:graphic xmlns:a="http://schemas.openxmlformats.org/drawingml/2006/main">
+              <a:graphicData uri="http://schemas.openxmlformats.org/drawingml/2006/picture">
+                <pic:pic xmlns:pic="http://schemas.openxmlformats.org/drawingml/2006/picture">
+                  <pic:nvPicPr>
+                    <pic:cNvPr id="1" name=""/>
+                    <pic:cNvPicPr/>
+                  </pic:nvPicPr>
+                  <pic:blipFill>
+                    <a:blip r:embed="rId37"/>
+                    <a:stretch>
+                      <a:fillRect/>
+                    </a:stretch>
+                  </pic:blipFill>
+                  <pic:spPr>
+                    <a:xfrm>
+                      <a:off x="0" y="0"/>
+                      <a:ext cx="1971675" cy="914400"/>
+                    </a:xfrm>
+                    <a:prstGeom prst="rect">
+                      <a:avLst/>
+                    </a:prstGeom>
+                  </pic:spPr>
+                </pic:pic>
+              </a:graphicData>
+            </a:graphic>
+          </wp:inline>
+        </w:drawing>
+      </w:r>
+    </w:p>
+    <w:p>
+      <w:pPr>
+        <w:pStyle w:val="ListParagraph"/>
+        <w:numPr>
+          <w:ilvl w:val="1"/>
+          <w:numId w:val="4"/>
+        </w:numPr>
+      </w:pPr>
+      <w:r>
+        <w:rPr>
+          <w:noProof/>
+        </w:rPr>
+        <w:drawing>
+          <wp:inline distT="0" distB="0" distL="0" distR="0" wp14:anchorId="6C120059" wp14:editId="7DC0344A">
+            <wp:extent cx="1838325" cy="590550"/>
+            <wp:effectExtent l="0" t="0" r="9525" b="0"/>
+            <wp:docPr id="35" name="Picture 35"/>
+            <wp:cNvGraphicFramePr>
+              <a:graphicFrameLocks xmlns:a="http://schemas.openxmlformats.org/drawingml/2006/main" noChangeAspect="1"/>
+            </wp:cNvGraphicFramePr>
+            <a:graphic xmlns:a="http://schemas.openxmlformats.org/drawingml/2006/main">
+              <a:graphicData uri="http://schemas.openxmlformats.org/drawingml/2006/picture">
+                <pic:pic xmlns:pic="http://schemas.openxmlformats.org/drawingml/2006/picture">
+                  <pic:nvPicPr>
+                    <pic:cNvPr id="1" name=""/>
+                    <pic:cNvPicPr/>
+                  </pic:nvPicPr>
+                  <pic:blipFill>
+                    <a:blip r:embed="rId38"/>
+                    <a:stretch>
+                      <a:fillRect/>
+                    </a:stretch>
+                  </pic:blipFill>
+                  <pic:spPr>
+                    <a:xfrm>
+                      <a:off x="0" y="0"/>
+                      <a:ext cx="1838325" cy="590550"/>
+                    </a:xfrm>
+                    <a:prstGeom prst="rect">
+                      <a:avLst/>
+                    </a:prstGeom>
+                  </pic:spPr>
+                </pic:pic>
+              </a:graphicData>
+            </a:graphic>
+          </wp:inline>
+        </w:drawing>
+      </w:r>
+    </w:p>
+    <w:p>
+      <w:pPr>
+        <w:pStyle w:val="ListParagraph"/>
+        <w:numPr>
+          <w:ilvl w:val="0"/>
+          <w:numId w:val="4"/>
+        </w:numPr>
+      </w:pPr>
+      <w:r>
+        <w:t>HTML semantics elements:</w:t>
+      </w:r>
+    </w:p>
+    <w:p>
+      <w:pPr>
+        <w:pStyle w:val="ListParagraph"/>
+        <w:numPr>
+          <w:ilvl w:val="1"/>
+          <w:numId w:val="4"/>
+        </w:numPr>
+      </w:pPr>
+      <w:r>
+        <w:rPr>
+          <w:noProof/>
+        </w:rPr>
+        <w:drawing>
+          <wp:inline distT="0" distB="0" distL="0" distR="0" wp14:anchorId="62B0E69D" wp14:editId="4CE55572">
+            <wp:extent cx="6057900" cy="2886075"/>
+            <wp:effectExtent l="0" t="0" r="0" b="9525"/>
+            <wp:docPr id="34" name="Picture 34"/>
+            <wp:cNvGraphicFramePr>
+              <a:graphicFrameLocks xmlns:a="http://schemas.openxmlformats.org/drawingml/2006/main" noChangeAspect="1"/>
+            </wp:cNvGraphicFramePr>
+            <a:graphic xmlns:a="http://schemas.openxmlformats.org/drawingml/2006/main">
+              <a:graphicData uri="http://schemas.openxmlformats.org/drawingml/2006/picture">
+                <pic:pic xmlns:pic="http://schemas.openxmlformats.org/drawingml/2006/picture">
+                  <pic:nvPicPr>
+                    <pic:cNvPr id="1" name=""/>
+                    <pic:cNvPicPr/>
+                  </pic:nvPicPr>
+                  <pic:blipFill>
+                    <a:blip r:embed="rId39"/>
+                    <a:stretch>
+                      <a:fillRect/>
+                    </a:stretch>
+                  </pic:blipFill>
+                  <pic:spPr>
+                    <a:xfrm>
+                      <a:off x="0" y="0"/>
+                      <a:ext cx="6057900" cy="2886075"/>
+                    </a:xfrm>
+                    <a:prstGeom prst="rect">
+                      <a:avLst/>
+                    </a:prstGeom>
+                  </pic:spPr>
+                </pic:pic>
+              </a:graphicData>
+            </a:graphic>
+          </wp:inline>
+        </w:drawing>
+      </w:r>
+    </w:p>
+    <w:p>
+      <w:pPr>
+        <w:pStyle w:val="Heading1"/>
+      </w:pPr>
+      <w:r>
+        <w:t>Optimizations</w:t>
+      </w:r>
+    </w:p>
+    <w:p>
+      <w:pPr>
+        <w:pStyle w:val="ListParagraph"/>
+        <w:numPr>
+          <w:ilvl w:val="0"/>
+          <w:numId w:val="5"/>
+        </w:numPr>
+      </w:pPr>
+      <w:r>
+        <w:t>Images:</w:t>
+      </w:r>
+    </w:p>
+    <w:p>
+      <w:pPr>
+        <w:pStyle w:val="ListParagraph"/>
+        <w:numPr>
+          <w:ilvl w:val="1"/>
+          <w:numId w:val="5"/>
+        </w:numPr>
+      </w:pPr>
+      <w:r>
+        <w:t>Let the browser chose the best images to fit different resolutions</w:t>
+      </w:r>
+    </w:p>
+    <w:p>
+      <w:pPr>
+        <w:pStyle w:val="ListParagraph"/>
+        <w:numPr>
+          <w:ilvl w:val="0"/>
+          <w:numId w:val="5"/>
+        </w:numPr>
+      </w:pPr>
+      <w:r>
+        <w:t>Responsive image</w:t>
+      </w:r>
+      <w:r>
+        <w:t xml:space="preserve"> – new course</w:t>
+      </w:r>
+      <w:r>
+        <w:t>:</w:t>
+      </w:r>
+    </w:p>
+    <w:p>
+      <w:pPr>
+        <w:pStyle w:val="ListParagraph"/>
+        <w:numPr>
+          <w:ilvl w:val="0"/>
+          <w:numId w:val="5"/>
+        </w:numPr>
+      </w:pPr>
+      <w:r>
+        <w:t>Tables</w:t>
+      </w:r>
+    </w:p>
+    <w:p>
+      <w:pPr>
+        <w:pStyle w:val="ListParagraph"/>
+        <w:numPr>
+          <w:ilvl w:val="1"/>
+          <w:numId w:val="5"/>
+        </w:numPr>
+      </w:pPr>
+      <w:r>
+        <w:t>Hidden columns</w:t>
+      </w:r>
+    </w:p>
+    <w:p>
+      <w:pPr>
+        <w:pStyle w:val="ListParagraph"/>
+        <w:numPr>
+          <w:ilvl w:val="1"/>
+          <w:numId w:val="5"/>
+        </w:numPr>
+      </w:pPr>
+      <w:r>
+        <w:t>No more columns</w:t>
+      </w:r>
+    </w:p>
+    <w:p>
+      <w:pPr>
+        <w:pStyle w:val="ListParagraph"/>
+        <w:numPr>
+          <w:ilvl w:val="1"/>
+          <w:numId w:val="5"/>
+        </w:numPr>
+      </w:pPr>
+      <w:r>
+        <w:t>Contained tables</w:t>
+      </w:r>
+    </w:p>
+    <w:p>
+      <w:pPr>
+        <w:pStyle w:val="ListParagraph"/>
+        <w:numPr>
+          <w:ilvl w:val="2"/>
+          <w:numId w:val="5"/>
+        </w:numPr>
+      </w:pPr>
+      <w:r>
+        <w:t>Easiest one</w:t>
+      </w:r>
+    </w:p>
+    <w:p>
+      <w:pPr>
+        <w:pStyle w:val="ListParagraph"/>
+        <w:numPr>
+          <w:ilvl w:val="0"/>
+          <w:numId w:val="5"/>
+        </w:numPr>
+      </w:pPr>
+      <w:r>
+        <w:t>Line length is important to building websites</w:t>
+      </w:r>
+    </w:p>
+    <w:p>
+      <w:pPr>
+        <w:pStyle w:val="ListParagraph"/>
+        <w:numPr>
+          <w:ilvl w:val="1"/>
+          <w:numId w:val="5"/>
+        </w:numPr>
+      </w:pPr>
+      <w:r>
+        <w:t>Font-size:16px</w:t>
+      </w:r>
+    </w:p>
+    <w:p>
+      <w:pPr>
+        <w:pStyle w:val="ListParagraph"/>
+        <w:numPr>
+          <w:ilvl w:val="1"/>
+          <w:numId w:val="5"/>
+        </w:numPr>
+      </w:pPr>
+      <w:r>
+        <w:t>Line-height; 1.2em</w:t>
+      </w:r>
+    </w:p>
+    <w:p>
+      <w:pPr>
+        <w:pStyle w:val="ListParagraph"/>
+        <w:numPr>
+          <w:ilvl w:val="2"/>
+          <w:numId w:val="5"/>
+        </w:numPr>
+      </w:pPr>
+      <w:r>
+        <w:t>For text heavy site:</w:t>
+      </w:r>
+    </w:p>
+    <w:p>
+      <w:pPr>
+        <w:pStyle w:val="ListParagraph"/>
+        <w:numPr>
+          <w:ilvl w:val="3"/>
+          <w:numId w:val="5"/>
+        </w:numPr>
+      </w:pPr>
+      <w:r>
+        <w:t>18px</w:t>
+      </w:r>
+    </w:p>
+    <w:p>
+      <w:pPr>
+        <w:pStyle w:val="ListParagraph"/>
+        <w:numPr>
+          <w:ilvl w:val="3"/>
+          <w:numId w:val="5"/>
+        </w:numPr>
+      </w:pPr>
+      <w:r>
+        <w:t>1.25em</w:t>
+      </w:r>
+    </w:p>
+    <w:p>
+      <w:pPr>
+        <w:pStyle w:val="ListParagraph"/>
+        <w:numPr>
+          <w:ilvl w:val="0"/>
+          <w:numId w:val="5"/>
+        </w:numPr>
+      </w:pPr>
+      <w:r>
+        <w:t>Major breakpoints + minor breakpoints</w:t>
+      </w:r>
+    </w:p>
+    <w:p>
+      <w:pPr>
+        <w:pStyle w:val="ListParagraph"/>
+        <w:numPr>
+          <w:ilvl w:val="0"/>
+          <w:numId w:val="5"/>
+        </w:numPr>
+      </w:pPr>
+      <w:r>
+        <w:t>Major breakpoints: change layout</w:t>
+      </w:r>
+    </w:p>
+    <w:p>
+      <w:pPr>
+        <w:pStyle w:val="ListParagraph"/>
+        <w:numPr>
+          <w:ilvl w:val="0"/>
+          <w:numId w:val="5"/>
+        </w:numPr>
+      </w:pPr>
+      <w:r>
+        <w:t>Minor breakpoints:</w:t>
+      </w:r>
+    </w:p>
+    <w:p>
+      <w:pPr>
+        <w:pStyle w:val="ListParagraph"/>
+        <w:numPr>
+          <w:ilvl w:val="1"/>
+          <w:numId w:val="5"/>
+        </w:numPr>
+      </w:pPr>
+      <w:r>
+        <w:t>Font size</w:t>
+      </w:r>
+    </w:p>
+    <w:p>
+      <w:pPr>
+        <w:pStyle w:val="ListParagraph"/>
+        <w:numPr>
+          <w:ilvl w:val="1"/>
+          <w:numId w:val="5"/>
+        </w:numPr>
+      </w:pPr>
+      <w:r>
+        <w:t>Padding</w:t>
+      </w:r>
+    </w:p>
+    <w:p>
+      <w:pPr>
+        <w:pStyle w:val="ListParagraph"/>
+        <w:numPr>
+          <w:ilvl w:val="1"/>
+          <w:numId w:val="5"/>
+        </w:numPr>
+      </w:pPr>
+      <w:r>
+        <w:t>Margin</w:t>
+      </w:r>
+    </w:p>
+    <w:p>
+      <w:pPr>
+        <w:pStyle w:val="ListParagraph"/>
+        <w:numPr>
+          <w:ilvl w:val="1"/>
+          <w:numId w:val="5"/>
+        </w:numPr>
+      </w:pPr>
+      <w:r>
+        <w:t>Etc</w:t>
+      </w:r>
+    </w:p>
+    <w:p>
+      <w:pPr>
+        <w:pStyle w:val="ListParagraph"/>
+        <w:numPr>
+          <w:ilvl w:val="0"/>
+          <w:numId w:val="5"/>
+        </w:numPr>
+      </w:pPr>
+      <w:r>
+        <w:t>Breakpoints + media queries</w:t>
+      </w:r>
       <w:bookmarkStart w:id="0" w:name="_GoBack"/>
       <w:bookmarkEnd w:id="0"/>
     </w:p>
@@ -2635,6 +3058,92 @@
     </w:lvl>
   </w:abstractNum>
   <w:abstractNum w:abstractNumId="2">
+    <w:nsid w:val="599A240F"/>
+    <w:multiLevelType w:val="hybridMultilevel"/>
+    <w:tmpl w:val="02C495C8"/>
+    <w:lvl w:ilvl="0" w:tplc="0409000F">
+      <w:start w:val="1"/>
+      <w:numFmt w:val="decimal"/>
+      <w:lvlText w:val="%1."/>
+      <w:lvlJc w:val="left"/>
+      <w:pPr>
+        <w:ind w:left="720" w:hanging="360"/>
+      </w:pPr>
+    </w:lvl>
+    <w:lvl w:ilvl="1" w:tplc="04090019">
+      <w:start w:val="1"/>
+      <w:numFmt w:val="lowerLetter"/>
+      <w:lvlText w:val="%2."/>
+      <w:lvlJc w:val="left"/>
+      <w:pPr>
+        <w:ind w:left="1440" w:hanging="360"/>
+      </w:pPr>
+    </w:lvl>
+    <w:lvl w:ilvl="2" w:tplc="0409001B">
+      <w:start w:val="1"/>
+      <w:numFmt w:val="lowerRoman"/>
+      <w:lvlText w:val="%3."/>
+      <w:lvlJc w:val="right"/>
+      <w:pPr>
+        <w:ind w:left="2160" w:hanging="180"/>
+      </w:pPr>
+    </w:lvl>
+    <w:lvl w:ilvl="3" w:tplc="0409000F">
+      <w:start w:val="1"/>
+      <w:numFmt w:val="decimal"/>
+      <w:lvlText w:val="%4."/>
+      <w:lvlJc w:val="left"/>
+      <w:pPr>
+        <w:ind w:left="2880" w:hanging="360"/>
+      </w:pPr>
+    </w:lvl>
+    <w:lvl w:ilvl="4" w:tplc="04090019" w:tentative="1">
+      <w:start w:val="1"/>
+      <w:numFmt w:val="lowerLetter"/>
+      <w:lvlText w:val="%5."/>
+      <w:lvlJc w:val="left"/>
+      <w:pPr>
+        <w:ind w:left="3600" w:hanging="360"/>
+      </w:pPr>
+    </w:lvl>
+    <w:lvl w:ilvl="5" w:tplc="0409001B" w:tentative="1">
+      <w:start w:val="1"/>
+      <w:numFmt w:val="lowerRoman"/>
+      <w:lvlText w:val="%6."/>
+      <w:lvlJc w:val="right"/>
+      <w:pPr>
+        <w:ind w:left="4320" w:hanging="180"/>
+      </w:pPr>
+    </w:lvl>
+    <w:lvl w:ilvl="6" w:tplc="0409000F" w:tentative="1">
+      <w:start w:val="1"/>
+      <w:numFmt w:val="decimal"/>
+      <w:lvlText w:val="%7."/>
+      <w:lvlJc w:val="left"/>
+      <w:pPr>
+        <w:ind w:left="5040" w:hanging="360"/>
+      </w:pPr>
+    </w:lvl>
+    <w:lvl w:ilvl="7" w:tplc="04090019" w:tentative="1">
+      <w:start w:val="1"/>
+      <w:numFmt w:val="lowerLetter"/>
+      <w:lvlText w:val="%8."/>
+      <w:lvlJc w:val="left"/>
+      <w:pPr>
+        <w:ind w:left="5760" w:hanging="360"/>
+      </w:pPr>
+    </w:lvl>
+    <w:lvl w:ilvl="8" w:tplc="0409001B" w:tentative="1">
+      <w:start w:val="1"/>
+      <w:numFmt w:val="lowerRoman"/>
+      <w:lvlText w:val="%9."/>
+      <w:lvlJc w:val="right"/>
+      <w:pPr>
+        <w:ind w:left="6480" w:hanging="180"/>
+      </w:pPr>
+    </w:lvl>
+  </w:abstractNum>
+  <w:abstractNum w:abstractNumId="3">
     <w:nsid w:val="5F1D34A9"/>
     <w:multiLevelType w:val="hybridMultilevel"/>
     <w:tmpl w:val="022A560E"/>
@@ -2720,7 +3229,7 @@
       </w:pPr>
     </w:lvl>
   </w:abstractNum>
-  <w:abstractNum w:abstractNumId="3">
+  <w:abstractNum w:abstractNumId="4">
     <w:nsid w:val="67DA5A05"/>
     <w:multiLevelType w:val="hybridMultilevel"/>
     <w:tmpl w:val="899CC7B6"/>
@@ -2810,13 +3319,16 @@
     <w:abstractNumId w:val="1"/>
   </w:num>
   <w:num w:numId="2">
-    <w:abstractNumId w:val="2"/>
+    <w:abstractNumId w:val="3"/>
   </w:num>
   <w:num w:numId="3">
-    <w:abstractNumId w:val="3"/>
+    <w:abstractNumId w:val="4"/>
   </w:num>
   <w:num w:numId="4">
     <w:abstractNumId w:val="0"/>
+  </w:num>
+  <w:num w:numId="5">
+    <w:abstractNumId w:val="2"/>
   </w:num>
 </w:numbering>
 </file>

</xml_diff>